<commit_message>
room renamed mögliche Probleme im File TODO(Code).docx
</commit_message>
<xml_diff>
--- a/Documentation/Timebox1/Dokumentation.docx
+++ b/Documentation/Timebox1/Dokumentation.docx
@@ -4,7 +4,7 @@
   <w:body>
     <w:p>
       <w:r>
-        <w:t>Technisch:</w:t>
+        <w:t>Technisch-Designauswahl:</w:t>
       </w:r>
     </w:p>
     <w:p>
@@ -125,6 +125,261 @@
       </w:pPr>
       <w:r>
         <w:t>Transaktionen</w:t>
+      </w:r>
+    </w:p>
+    <w:p>
+      <w:pPr>
+        <w:pStyle w:val="Listenabsatz"/>
+        <w:numPr>
+          <w:ilvl w:val="2"/>
+          <w:numId w:val="1"/>
+        </w:numPr>
+      </w:pPr>
+      <w:r>
+        <w:t>State-Chart anfügen</w:t>
+      </w:r>
+    </w:p>
+    <w:p>
+      <w:pPr>
+        <w:pStyle w:val="Listenabsatz"/>
+        <w:numPr>
+          <w:ilvl w:val="1"/>
+          <w:numId w:val="1"/>
+        </w:numPr>
+      </w:pPr>
+      <w:r>
+        <w:t>GUI-Controller</w:t>
+      </w:r>
+    </w:p>
+    <w:p>
+      <w:pPr>
+        <w:pStyle w:val="Listenabsatz"/>
+        <w:numPr>
+          <w:ilvl w:val="2"/>
+          <w:numId w:val="1"/>
+        </w:numPr>
+      </w:pPr>
+      <w:r>
+        <w:t>Datentypprüfung</w:t>
+      </w:r>
+    </w:p>
+    <w:p>
+      <w:pPr>
+        <w:pStyle w:val="Listenabsatz"/>
+        <w:numPr>
+          <w:ilvl w:val="2"/>
+          <w:numId w:val="1"/>
+        </w:numPr>
+      </w:pPr>
+      <w:r>
+        <w:t>Datentypkonvertierung</w:t>
+      </w:r>
+    </w:p>
+    <w:p>
+      <w:pPr>
+        <w:pStyle w:val="Listenabsatz"/>
+        <w:numPr>
+          <w:ilvl w:val="1"/>
+          <w:numId w:val="1"/>
+        </w:numPr>
+      </w:pPr>
+      <w:r>
+        <w:t>Keine explizite Business-Schicht (für mehrere Domänen)</w:t>
+      </w:r>
+    </w:p>
+    <w:p>
+      <w:pPr>
+        <w:pStyle w:val="Listenabsatz"/>
+        <w:numPr>
+          <w:ilvl w:val="0"/>
+          <w:numId w:val="1"/>
+        </w:numPr>
+      </w:pPr>
+      <w:r>
+        <w:t>Validierung</w:t>
+      </w:r>
+    </w:p>
+    <w:p>
+      <w:pPr>
+        <w:pStyle w:val="Listenabsatz"/>
+        <w:numPr>
+          <w:ilvl w:val="1"/>
+          <w:numId w:val="1"/>
+        </w:numPr>
+      </w:pPr>
+      <w:r>
+        <w:t>Gui</w:t>
+      </w:r>
+    </w:p>
+    <w:p>
+      <w:pPr>
+        <w:pStyle w:val="Listenabsatz"/>
+        <w:numPr>
+          <w:ilvl w:val="0"/>
+          <w:numId w:val="1"/>
+        </w:numPr>
+      </w:pPr>
+      <w:r>
+        <w:t>Exceptions</w:t>
+      </w:r>
+    </w:p>
+    <w:p>
+      <w:pPr>
+        <w:pStyle w:val="Listenabsatz"/>
+        <w:numPr>
+          <w:ilvl w:val="1"/>
+          <w:numId w:val="1"/>
+        </w:numPr>
+      </w:pPr>
+      <w:r>
+        <w:t>Weitergabe bzw. neue pro Ebene</w:t>
+      </w:r>
+    </w:p>
+    <w:p>
+      <w:pPr>
+        <w:pStyle w:val="Listenabsatz"/>
+        <w:numPr>
+          <w:ilvl w:val="0"/>
+          <w:numId w:val="1"/>
+        </w:numPr>
+      </w:pPr>
+      <w:r>
+        <w:t>Interfaces (Subpackages)</w:t>
+      </w:r>
+    </w:p>
+    <w:p>
+      <w:pPr>
+        <w:pStyle w:val="Listenabsatz"/>
+        <w:numPr>
+          <w:ilvl w:val="0"/>
+          <w:numId w:val="1"/>
+        </w:numPr>
+      </w:pPr>
+      <w:r>
+        <w:t>Mapping</w:t>
+      </w:r>
+      <w:r>
+        <w:t xml:space="preserve"> (Objektpersistenz)</w:t>
+      </w:r>
+    </w:p>
+    <w:p>
+      <w:pPr>
+        <w:pStyle w:val="Listenabsatz"/>
+        <w:numPr>
+          <w:ilvl w:val="1"/>
+          <w:numId w:val="1"/>
+        </w:numPr>
+      </w:pPr>
+      <w:r>
+        <w:t>Namenskonventionen</w:t>
+      </w:r>
+    </w:p>
+    <w:p>
+      <w:pPr>
+        <w:pStyle w:val="Listenabsatz"/>
+        <w:numPr>
+          <w:ilvl w:val="1"/>
+          <w:numId w:val="1"/>
+        </w:numPr>
+      </w:pPr>
+      <w:r>
+        <w:t>Dynamische Erzeugung von Objekten</w:t>
+      </w:r>
+    </w:p>
+    <w:p>
+      <w:pPr>
+        <w:pStyle w:val="Listenabsatz"/>
+        <w:numPr>
+          <w:ilvl w:val="1"/>
+          <w:numId w:val="1"/>
+        </w:numPr>
+      </w:pPr>
+      <w:r>
+        <w:t>Austausch der Persistenz-Schicht relativ einfach (bzw. ohne Änderung der Domänenschicht möglich)</w:t>
+      </w:r>
+    </w:p>
+    <w:p>
+      <w:pPr>
+        <w:pStyle w:val="Listenabsatz"/>
+        <w:numPr>
+          <w:ilvl w:val="1"/>
+          <w:numId w:val="1"/>
+        </w:numPr>
+      </w:pPr>
+      <w:r>
+        <w:t>Einsatz von Introspektion/Reflexion</w:t>
+      </w:r>
+    </w:p>
+    <w:p>
+      <w:pPr>
+        <w:pStyle w:val="Listenabsatz"/>
+        <w:numPr>
+          <w:ilvl w:val="1"/>
+          <w:numId w:val="1"/>
+        </w:numPr>
+      </w:pPr>
+      <w:r>
+        <w:t>Begriffe</w:t>
+      </w:r>
+    </w:p>
+    <w:p>
+      <w:pPr>
+        <w:pStyle w:val="Listenabsatz"/>
+        <w:numPr>
+          <w:ilvl w:val="2"/>
+          <w:numId w:val="1"/>
+        </w:numPr>
+      </w:pPr>
+      <w:r>
+        <w:t>Mapping</w:t>
+      </w:r>
+    </w:p>
+    <w:p>
+      <w:pPr>
+        <w:pStyle w:val="Listenabsatz"/>
+        <w:numPr>
+          <w:ilvl w:val="2"/>
+          <w:numId w:val="1"/>
+        </w:numPr>
+      </w:pPr>
+      <w:r>
+        <w:t>Objektidentität</w:t>
+      </w:r>
+    </w:p>
+    <w:p>
+      <w:pPr>
+        <w:pStyle w:val="Listenabsatz"/>
+        <w:numPr>
+          <w:ilvl w:val="2"/>
+          <w:numId w:val="1"/>
+        </w:numPr>
+      </w:pPr>
+      <w:r>
+        <w:t>Broker</w:t>
+      </w:r>
+    </w:p>
+    <w:p>
+      <w:pPr>
+        <w:pStyle w:val="Listenabsatz"/>
+        <w:numPr>
+          <w:ilvl w:val="2"/>
+          <w:numId w:val="1"/>
+        </w:numPr>
+      </w:pPr>
+      <w:r>
+        <w:t>Cache (ev. Probleme bei gleichzeitiger Manipulation…; oder auch nicht)</w:t>
+      </w:r>
+    </w:p>
+    <w:p>
+      <w:pPr>
+        <w:pStyle w:val="Listenabsatz"/>
+        <w:numPr>
+          <w:ilvl w:val="1"/>
+          <w:numId w:val="1"/>
+        </w:numPr>
+      </w:pPr>
+      <w:r>
+        <w:t>Wie (indriket vs. Direkt)</w:t>
       </w:r>
       <w:bookmarkStart w:id="0" w:name="_GoBack"/>
       <w:bookmarkEnd w:id="0"/>
@@ -138,19 +393,19 @@
         </w:numPr>
       </w:pPr>
       <w:r>
-        <w:t>Validierung</w:t>
-      </w:r>
-    </w:p>
-    <w:p>
-      <w:pPr>
-        <w:pStyle w:val="Listenabsatz"/>
-        <w:numPr>
-          <w:ilvl w:val="1"/>
-          <w:numId w:val="1"/>
-        </w:numPr>
-      </w:pPr>
-      <w:r>
-        <w:t>Gui</w:t>
+        <w:t>Controller</w:t>
+      </w:r>
+    </w:p>
+    <w:p>
+      <w:pPr>
+        <w:pStyle w:val="Listenabsatz"/>
+        <w:numPr>
+          <w:ilvl w:val="1"/>
+          <w:numId w:val="1"/>
+        </w:numPr>
+      </w:pPr>
+      <w:r>
+        <w:t>State-Pattern</w:t>
       </w:r>
     </w:p>
     <w:p>
@@ -162,19 +417,79 @@
         </w:numPr>
       </w:pPr>
       <w:r>
-        <w:t>Exceptions</w:t>
-      </w:r>
-    </w:p>
-    <w:p>
-      <w:pPr>
-        <w:pStyle w:val="Listenabsatz"/>
-        <w:numPr>
-          <w:ilvl w:val="1"/>
-          <w:numId w:val="1"/>
-        </w:numPr>
-      </w:pPr>
-      <w:r>
-        <w:t>Weitergabe bzw. neue pro Ebene</w:t>
+        <w:t>Patterns allgemein</w:t>
+      </w:r>
+    </w:p>
+    <w:p>
+      <w:pPr>
+        <w:pStyle w:val="Listenabsatz"/>
+        <w:numPr>
+          <w:ilvl w:val="1"/>
+          <w:numId w:val="1"/>
+        </w:numPr>
+      </w:pPr>
+      <w:r>
+        <w:t>Eventuell zu den einzelnen Schichten/Controller hinzufügen</w:t>
+      </w:r>
+    </w:p>
+    <w:p>
+      <w:pPr>
+        <w:pStyle w:val="Listenabsatz"/>
+        <w:numPr>
+          <w:ilvl w:val="1"/>
+          <w:numId w:val="1"/>
+        </w:numPr>
+      </w:pPr>
+      <w:r>
+        <w:t>Observer</w:t>
+      </w:r>
+    </w:p>
+    <w:p>
+      <w:pPr>
+        <w:pStyle w:val="Listenabsatz"/>
+        <w:numPr>
+          <w:ilvl w:val="1"/>
+          <w:numId w:val="1"/>
+        </w:numPr>
+      </w:pPr>
+      <w:r>
+        <w:t>Mapper</w:t>
+      </w:r>
+    </w:p>
+    <w:p>
+      <w:pPr>
+        <w:pStyle w:val="Listenabsatz"/>
+        <w:numPr>
+          <w:ilvl w:val="1"/>
+          <w:numId w:val="1"/>
+        </w:numPr>
+      </w:pPr>
+      <w:r>
+        <w:t>State</w:t>
+      </w:r>
+    </w:p>
+    <w:p>
+      <w:pPr>
+        <w:pStyle w:val="Listenabsatz"/>
+        <w:numPr>
+          <w:ilvl w:val="1"/>
+          <w:numId w:val="1"/>
+        </w:numPr>
+      </w:pPr>
+      <w:r>
+        <w:t>Proxy</w:t>
+      </w:r>
+    </w:p>
+    <w:p>
+      <w:pPr>
+        <w:pStyle w:val="Listenabsatz"/>
+        <w:numPr>
+          <w:ilvl w:val="1"/>
+          <w:numId w:val="1"/>
+        </w:numPr>
+      </w:pPr>
+      <w:r>
+        <w:t>Fassade</w:t>
       </w:r>
     </w:p>
     <w:p>
@@ -186,7 +501,13 @@
         </w:numPr>
       </w:pPr>
       <w:r>
-        <w:t>Interfaces (Subpackages)</w:t>
+        <w:t>„Zugriffsschutz“</w:t>
+      </w:r>
+      <w:r>
+        <w:t>(Information-Hiding)</w:t>
+      </w:r>
+      <w:r>
+        <w:t>: Interfaces, Schichtentrennung</w:t>
       </w:r>
     </w:p>
     <w:p>
@@ -198,43 +519,32 @@
         </w:numPr>
       </w:pPr>
       <w:r>
-        <w:t>Mapping</w:t>
-      </w:r>
-    </w:p>
-    <w:p>
-      <w:pPr>
-        <w:pStyle w:val="Listenabsatz"/>
-        <w:numPr>
-          <w:ilvl w:val="1"/>
-          <w:numId w:val="1"/>
-        </w:numPr>
-      </w:pPr>
-      <w:r>
-        <w:t>Namenskonventionen</w:t>
-      </w:r>
-    </w:p>
-    <w:p>
-      <w:pPr>
-        <w:pStyle w:val="Listenabsatz"/>
-        <w:numPr>
-          <w:ilvl w:val="1"/>
-          <w:numId w:val="1"/>
-        </w:numPr>
-      </w:pPr>
-      <w:r>
-        <w:t>Dynamische Erzeugung von Objekten</w:t>
-      </w:r>
-    </w:p>
-    <w:p>
-      <w:pPr>
-        <w:pStyle w:val="Listenabsatz"/>
-        <w:numPr>
-          <w:ilvl w:val="1"/>
-          <w:numId w:val="1"/>
-        </w:numPr>
-      </w:pPr>
-      <w:r>
-        <w:t>Austausch der Persistenz-Schicht relativ einfach (bzw. ohne Änderung der Domänenschicht möglich)</w:t>
+        <w:t>Transaktionen</w:t>
+      </w:r>
+    </w:p>
+    <w:p>
+      <w:pPr>
+        <w:pStyle w:val="Listenabsatz"/>
+        <w:numPr>
+          <w:ilvl w:val="1"/>
+          <w:numId w:val="1"/>
+        </w:numPr>
+      </w:pPr>
+      <w:r>
+        <w:t>Steuerung (wer, wie)</w:t>
+      </w:r>
+    </w:p>
+    <w:p>
+      <w:pPr>
+        <w:pStyle w:val="Listenabsatz"/>
+        <w:numPr>
+          <w:ilvl w:val="1"/>
+          <w:numId w:val="1"/>
+        </w:numPr>
+      </w:pPr>
+      <w:r>
+        <w:lastRenderedPageBreak/>
+        <w:t>Verwendung</w:t>
       </w:r>
     </w:p>
     <w:p>
@@ -246,19 +556,103 @@
         </w:numPr>
       </w:pPr>
       <w:r>
-        <w:t>Controller</w:t>
-      </w:r>
-    </w:p>
-    <w:p>
-      <w:pPr>
-        <w:pStyle w:val="Listenabsatz"/>
-        <w:numPr>
-          <w:ilvl w:val="1"/>
-          <w:numId w:val="1"/>
-        </w:numPr>
-      </w:pPr>
-      <w:r>
-        <w:t>State-Pattern</w:t>
+        <w:t>Hibernate-Framework</w:t>
+      </w:r>
+    </w:p>
+    <w:p>
+      <w:pPr>
+        <w:pStyle w:val="Listenabsatz"/>
+        <w:numPr>
+          <w:ilvl w:val="1"/>
+          <w:numId w:val="1"/>
+        </w:numPr>
+      </w:pPr>
+      <w:r>
+        <w:t>Abfragen im …-Stil (nicht native-SQL), weil</w:t>
+      </w:r>
+    </w:p>
+    <w:p>
+      <w:pPr>
+        <w:pStyle w:val="Listenabsatz"/>
+        <w:numPr>
+          <w:ilvl w:val="2"/>
+          <w:numId w:val="1"/>
+        </w:numPr>
+      </w:pPr>
+      <w:r>
+        <w:t>Abstrakter</w:t>
+      </w:r>
+    </w:p>
+    <w:p>
+      <w:pPr>
+        <w:pStyle w:val="Listenabsatz"/>
+        <w:numPr>
+          <w:ilvl w:val="2"/>
+          <w:numId w:val="1"/>
+        </w:numPr>
+      </w:pPr>
+      <w:r>
+        <w:t>Optimierter</w:t>
+      </w:r>
+    </w:p>
+    <w:p>
+      <w:pPr>
+        <w:pStyle w:val="Listenabsatz"/>
+        <w:numPr>
+          <w:ilvl w:val="2"/>
+          <w:numId w:val="1"/>
+        </w:numPr>
+      </w:pPr>
+      <w:r>
+        <w:t>Änderungen ersichtlich</w:t>
+      </w:r>
+    </w:p>
+    <w:p>
+      <w:pPr>
+        <w:pStyle w:val="Listenabsatz"/>
+        <w:numPr>
+          <w:ilvl w:val="2"/>
+          <w:numId w:val="1"/>
+        </w:numPr>
+      </w:pPr>
+      <w:r>
+        <w:t>Teilweise Überprüfung zur compile-zeit</w:t>
+      </w:r>
+    </w:p>
+    <w:p>
+      <w:pPr>
+        <w:pStyle w:val="Listenabsatz"/>
+        <w:numPr>
+          <w:ilvl w:val="1"/>
+          <w:numId w:val="1"/>
+        </w:numPr>
+      </w:pPr>
+      <w:r>
+        <w:t>Abstraktion zur DB</w:t>
+      </w:r>
+    </w:p>
+    <w:p>
+      <w:pPr>
+        <w:pStyle w:val="Listenabsatz"/>
+        <w:numPr>
+          <w:ilvl w:val="2"/>
+          <w:numId w:val="1"/>
+        </w:numPr>
+      </w:pPr>
+      <w:r>
+        <w:t>Austausch der DB relativ leicht möglich (!kein native-SQL)</w:t>
+      </w:r>
+    </w:p>
+    <w:p>
+      <w:pPr>
+        <w:pStyle w:val="Listenabsatz"/>
+        <w:numPr>
+          <w:ilvl w:val="1"/>
+          <w:numId w:val="1"/>
+        </w:numPr>
+      </w:pPr>
+      <w:r>
+        <w:t>Eindeutige Identifikation der Objekte (ID muss mit hochgezogen werden – Domäne)</w:t>
       </w:r>
     </w:p>
     <w:p>
@@ -270,67 +664,19 @@
         </w:numPr>
       </w:pPr>
       <w:r>
-        <w:t>Patterns allgemein</w:t>
-      </w:r>
-    </w:p>
-    <w:p>
-      <w:pPr>
-        <w:pStyle w:val="Listenabsatz"/>
-        <w:numPr>
-          <w:ilvl w:val="1"/>
-          <w:numId w:val="1"/>
-        </w:numPr>
-      </w:pPr>
-      <w:r>
-        <w:t>Eventuell zu den einzelnen Schichten/Controller hinzufügen</w:t>
-      </w:r>
-    </w:p>
-    <w:p>
-      <w:pPr>
-        <w:pStyle w:val="Listenabsatz"/>
-        <w:numPr>
-          <w:ilvl w:val="1"/>
-          <w:numId w:val="1"/>
-        </w:numPr>
-      </w:pPr>
-      <w:r>
-        <w:t>Observer</w:t>
-      </w:r>
-    </w:p>
-    <w:p>
-      <w:pPr>
-        <w:pStyle w:val="Listenabsatz"/>
-        <w:numPr>
-          <w:ilvl w:val="1"/>
-          <w:numId w:val="1"/>
-        </w:numPr>
-      </w:pPr>
-      <w:r>
-        <w:t>Mapper</w:t>
-      </w:r>
-    </w:p>
-    <w:p>
-      <w:pPr>
-        <w:pStyle w:val="Listenabsatz"/>
-        <w:numPr>
-          <w:ilvl w:val="1"/>
-          <w:numId w:val="1"/>
-        </w:numPr>
-      </w:pPr>
-      <w:r>
-        <w:t>State</w:t>
-      </w:r>
-    </w:p>
-    <w:p>
-      <w:pPr>
-        <w:pStyle w:val="Listenabsatz"/>
-        <w:numPr>
-          <w:ilvl w:val="1"/>
-          <w:numId w:val="1"/>
-        </w:numPr>
-      </w:pPr>
-      <w:r>
-        <w:t>Proxy</w:t>
+        <w:t>SWING-Framework</w:t>
+      </w:r>
+    </w:p>
+    <w:p>
+      <w:pPr>
+        <w:pStyle w:val="Listenabsatz"/>
+        <w:numPr>
+          <w:ilvl w:val="1"/>
+          <w:numId w:val="1"/>
+        </w:numPr>
+      </w:pPr>
+      <w:r>
+        <w:t>War Vorgabe (wegen späterer Integration von SW anderer Teams)</w:t>
       </w:r>
     </w:p>
     <w:p>
@@ -342,13 +688,73 @@
         </w:numPr>
       </w:pPr>
       <w:r>
-        <w:t>„Zugriffsschutz“</w:t>
-      </w:r>
-      <w:r>
-        <w:t>(Information-Hiding)</w:t>
-      </w:r>
-      <w:r>
-        <w:t>: Interfaces, Schichtentrennung</w:t>
+        <w:t>Packagestruktur</w:t>
+      </w:r>
+    </w:p>
+    <w:p>
+      <w:pPr>
+        <w:pStyle w:val="Listenabsatz"/>
+        <w:numPr>
+          <w:ilvl w:val="1"/>
+          <w:numId w:val="1"/>
+        </w:numPr>
+      </w:pPr>
+      <w:r>
+        <w:t>Begründung</w:t>
+      </w:r>
+    </w:p>
+    <w:p>
+      <w:pPr>
+        <w:pStyle w:val="Listenabsatz"/>
+        <w:numPr>
+          <w:ilvl w:val="2"/>
+          <w:numId w:val="1"/>
+        </w:numPr>
+      </w:pPr>
+      <w:r>
+        <w:t>Übersichtlichkeit</w:t>
+      </w:r>
+    </w:p>
+    <w:p>
+      <w:pPr>
+        <w:pStyle w:val="Listenabsatz"/>
+        <w:numPr>
+          <w:ilvl w:val="3"/>
+          <w:numId w:val="1"/>
+        </w:numPr>
+      </w:pPr>
+      <w:r>
+        <w:t>Logisch</w:t>
+      </w:r>
+      <w:r>
+        <w:t xml:space="preserve"> (pro Schicht)</w:t>
+      </w:r>
+    </w:p>
+    <w:p>
+      <w:pPr>
+        <w:pStyle w:val="Listenabsatz"/>
+        <w:numPr>
+          <w:ilvl w:val="3"/>
+          <w:numId w:val="1"/>
+        </w:numPr>
+      </w:pPr>
+      <w:r>
+        <w:t>Schichten</w:t>
+      </w:r>
+      <w:r>
+        <w:t xml:space="preserve"> </w:t>
+      </w:r>
+    </w:p>
+    <w:p>
+      <w:pPr>
+        <w:pStyle w:val="Listenabsatz"/>
+        <w:numPr>
+          <w:ilvl w:val="3"/>
+          <w:numId w:val="1"/>
+        </w:numPr>
+      </w:pPr>
+      <w:r>
+        <w:t>Information-Hiding</w:t>
       </w:r>
     </w:p>
     <w:p>
@@ -360,31 +766,31 @@
         </w:numPr>
       </w:pPr>
       <w:r>
-        <w:t>Transaktionen</w:t>
-      </w:r>
-    </w:p>
-    <w:p>
-      <w:pPr>
-        <w:pStyle w:val="Listenabsatz"/>
-        <w:numPr>
-          <w:ilvl w:val="1"/>
-          <w:numId w:val="1"/>
-        </w:numPr>
-      </w:pPr>
-      <w:r>
-        <w:t>Steuerung (wer, wie)</w:t>
-      </w:r>
-    </w:p>
-    <w:p>
-      <w:pPr>
-        <w:pStyle w:val="Listenabsatz"/>
-        <w:numPr>
-          <w:ilvl w:val="1"/>
-          <w:numId w:val="1"/>
-        </w:numPr>
-      </w:pPr>
-      <w:r>
-        <w:t>Verwendung</w:t>
+        <w:t>„Lazy Programming“</w:t>
+      </w:r>
+    </w:p>
+    <w:p>
+      <w:pPr>
+        <w:pStyle w:val="Listenabsatz"/>
+        <w:numPr>
+          <w:ilvl w:val="1"/>
+          <w:numId w:val="1"/>
+        </w:numPr>
+      </w:pPr>
+      <w:r>
+        <w:t>Hibernate</w:t>
+      </w:r>
+    </w:p>
+    <w:p>
+      <w:pPr>
+        <w:pStyle w:val="Listenabsatz"/>
+        <w:numPr>
+          <w:ilvl w:val="1"/>
+          <w:numId w:val="1"/>
+        </w:numPr>
+      </w:pPr>
+      <w:r>
+        <w:t>Alter-Berechnung erst on-demand (gehalten wird geb.-Datum)</w:t>
       </w:r>
     </w:p>
     <w:p>
@@ -396,19 +802,19 @@
         </w:numPr>
       </w:pPr>
       <w:r>
-        <w:t>Hibernate-Framework</w:t>
-      </w:r>
-    </w:p>
-    <w:p>
-      <w:pPr>
-        <w:pStyle w:val="Listenabsatz"/>
-        <w:numPr>
-          <w:ilvl w:val="1"/>
-          <w:numId w:val="1"/>
-        </w:numPr>
-      </w:pPr>
-      <w:r>
-        <w:t>Abfragen im …-Stil (nicht native-SQL), weil</w:t>
+        <w:t>Client/Server</w:t>
+      </w:r>
+    </w:p>
+    <w:p>
+      <w:pPr>
+        <w:pStyle w:val="Listenabsatz"/>
+        <w:numPr>
+          <w:ilvl w:val="1"/>
+          <w:numId w:val="1"/>
+        </w:numPr>
+      </w:pPr>
+      <w:r>
+        <w:t>Fat-Client</w:t>
       </w:r>
     </w:p>
     <w:p>
@@ -420,7 +826,55 @@
         </w:numPr>
       </w:pPr>
       <w:r>
-        <w:t>Abstrakter</w:t>
+        <w:t>Trennung bei „Datenbankschicht“ (nur DB auf Server)</w:t>
+      </w:r>
+    </w:p>
+    <w:p>
+      <w:pPr>
+        <w:pStyle w:val="Listenabsatz"/>
+        <w:numPr>
+          <w:ilvl w:val="3"/>
+          <w:numId w:val="1"/>
+        </w:numPr>
+      </w:pPr>
+      <w:r>
+        <w:t>„Kopplung“ bereits bei Client (Hibernate)</w:t>
+      </w:r>
+    </w:p>
+    <w:p>
+      <w:pPr>
+        <w:pStyle w:val="Listenabsatz"/>
+        <w:numPr>
+          <w:ilvl w:val="3"/>
+          <w:numId w:val="1"/>
+        </w:numPr>
+      </w:pPr>
+      <w:r>
+        <w:t>Vorteile/Nachteile</w:t>
+      </w:r>
+    </w:p>
+    <w:p>
+      <w:pPr>
+        <w:pStyle w:val="Listenabsatz"/>
+        <w:numPr>
+          <w:ilvl w:val="4"/>
+          <w:numId w:val="1"/>
+        </w:numPr>
+      </w:pPr>
+      <w:r>
+        <w:t>Skalierung der Applikation auf Rechner der Clients (automatisch)</w:t>
+      </w:r>
+    </w:p>
+    <w:p>
+      <w:pPr>
+        <w:pStyle w:val="Listenabsatz"/>
+        <w:numPr>
+          <w:ilvl w:val="4"/>
+          <w:numId w:val="1"/>
+        </w:numPr>
+      </w:pPr>
+      <w:r>
+        <w:t>Datenbankabfragen „begrenzt“</w:t>
       </w:r>
     </w:p>
     <w:p>
@@ -432,155 +886,9 @@
         </w:numPr>
       </w:pPr>
       <w:r>
-        <w:t>Optimierter</w:t>
-      </w:r>
-    </w:p>
-    <w:p>
-      <w:pPr>
-        <w:pStyle w:val="Listenabsatz"/>
-        <w:numPr>
-          <w:ilvl w:val="2"/>
-          <w:numId w:val="1"/>
-        </w:numPr>
-      </w:pPr>
-      <w:r>
-        <w:t>Änderungen ersichtlich</w:t>
-      </w:r>
-    </w:p>
-    <w:p>
-      <w:pPr>
-        <w:pStyle w:val="Listenabsatz"/>
-        <w:numPr>
-          <w:ilvl w:val="2"/>
-          <w:numId w:val="1"/>
-        </w:numPr>
-      </w:pPr>
-      <w:r>
-        <w:t>Teilweise Überprüfung zur compile-zeit</w:t>
-      </w:r>
-    </w:p>
-    <w:p>
-      <w:pPr>
-        <w:pStyle w:val="Listenabsatz"/>
-        <w:numPr>
-          <w:ilvl w:val="1"/>
-          <w:numId w:val="1"/>
-        </w:numPr>
-      </w:pPr>
-      <w:r>
-        <w:t>Abstraktion zur DB</w:t>
-      </w:r>
-    </w:p>
-    <w:p>
-      <w:pPr>
-        <w:pStyle w:val="Listenabsatz"/>
-        <w:numPr>
-          <w:ilvl w:val="2"/>
-          <w:numId w:val="1"/>
-        </w:numPr>
-      </w:pPr>
-      <w:r>
-        <w:t>Austausch der DB relativ leicht möglich (!kein native-SQL)</w:t>
-      </w:r>
-    </w:p>
-    <w:p>
-      <w:pPr>
-        <w:pStyle w:val="Listenabsatz"/>
-        <w:numPr>
-          <w:ilvl w:val="0"/>
-          <w:numId w:val="1"/>
-        </w:numPr>
-      </w:pPr>
-      <w:r>
-        <w:t>SWING-Framework</w:t>
-      </w:r>
-    </w:p>
-    <w:p>
-      <w:pPr>
-        <w:pStyle w:val="Listenabsatz"/>
-        <w:numPr>
-          <w:ilvl w:val="1"/>
-          <w:numId w:val="1"/>
-        </w:numPr>
-      </w:pPr>
-      <w:r>
-        <w:t>War Vorgabe (wegen späterer Integration von SW anderer Teams)</w:t>
-      </w:r>
-    </w:p>
-    <w:p>
-      <w:pPr>
-        <w:pStyle w:val="Listenabsatz"/>
-        <w:numPr>
-          <w:ilvl w:val="0"/>
-          <w:numId w:val="1"/>
-        </w:numPr>
-      </w:pPr>
-      <w:r>
-        <w:t>Packagestruktur</w:t>
-      </w:r>
-    </w:p>
-    <w:p>
-      <w:pPr>
-        <w:pStyle w:val="Listenabsatz"/>
-        <w:numPr>
-          <w:ilvl w:val="1"/>
-          <w:numId w:val="1"/>
-        </w:numPr>
-      </w:pPr>
-      <w:r>
-        <w:t>Begründung</w:t>
-      </w:r>
-    </w:p>
-    <w:p>
-      <w:pPr>
-        <w:pStyle w:val="Listenabsatz"/>
-        <w:numPr>
-          <w:ilvl w:val="2"/>
-          <w:numId w:val="1"/>
-        </w:numPr>
-      </w:pPr>
-      <w:r>
-        <w:lastRenderedPageBreak/>
-        <w:t>Übersichtlichkeit</w:t>
-      </w:r>
-    </w:p>
-    <w:p>
-      <w:pPr>
-        <w:pStyle w:val="Listenabsatz"/>
-        <w:numPr>
-          <w:ilvl w:val="3"/>
-          <w:numId w:val="1"/>
-        </w:numPr>
-      </w:pPr>
-      <w:r>
-        <w:t>Logisch</w:t>
-      </w:r>
-    </w:p>
-    <w:p>
-      <w:pPr>
-        <w:pStyle w:val="Listenabsatz"/>
-        <w:numPr>
-          <w:ilvl w:val="3"/>
-          <w:numId w:val="1"/>
-        </w:numPr>
-      </w:pPr>
-      <w:r>
-        <w:t>Schichten</w:t>
-      </w:r>
-    </w:p>
-    <w:p>
-      <w:pPr>
-        <w:pStyle w:val="Listenabsatz"/>
-        <w:numPr>
-          <w:ilvl w:val="3"/>
-          <w:numId w:val="1"/>
-        </w:numPr>
-      </w:pPr>
-      <w:r>
-        <w:t>Information-Hiding</w:t>
-      </w:r>
-    </w:p>
-    <w:p/>
+        <w:t>Blick in die Zukunft: Webinterface (Thin-Client)...</w:t>
+      </w:r>
+    </w:p>
     <w:p>
       <w:r>
         <w:t>Vollbrecht:</w:t>
@@ -691,7 +999,7 @@
         <w:rFonts w:ascii="Symbol" w:hAnsi="Symbol" w:hint="default"/>
       </w:rPr>
     </w:lvl>
-    <w:lvl w:ilvl="4" w:tplc="0C070003" w:tentative="1">
+    <w:lvl w:ilvl="4" w:tplc="0C070003">
       <w:start w:val="1"/>
       <w:numFmt w:val="bullet"/>
       <w:lvlText w:val="o"/>

</xml_diff>